<commit_message>
Update_1: Thêm use case báo cáo bán hàng và in báo cáo bán hàng
</commit_message>
<xml_diff>
--- a/BaoCao/Buoc2/Dac ta use case QLKho.docx
+++ b/BaoCao/Buoc2/Dac ta use case QLKho.docx
@@ -2,51 +2,14 @@
 <file path=word/document.xml><?xml version="1.0" encoding="utf-8"?>
 <w:document xmlns:wpc="http://schemas.microsoft.com/office/word/2010/wordprocessingCanvas" xmlns:cx="http://schemas.microsoft.com/office/drawing/2014/chartex" xmlns:cx1="http://schemas.microsoft.com/office/drawing/2015/9/8/chartex" xmlns:cx2="http://schemas.microsoft.com/office/drawing/2015/10/21/chartex" xmlns:cx3="http://schemas.microsoft.com/office/drawing/2016/5/9/chartex" xmlns:cx4="http://schemas.microsoft.com/office/drawing/2016/5/10/chartex" xmlns:cx5="http://schemas.microsoft.com/office/drawing/2016/5/11/chartex" xmlns:cx6="http://schemas.microsoft.com/office/drawing/2016/5/12/chartex" xmlns:cx7="http://schemas.microsoft.com/office/drawing/2016/5/13/chartex" xmlns:cx8="http://schemas.microsoft.com/office/drawing/2016/5/14/chartex" xmlns:mc="http://schemas.openxmlformats.org/markup-compatibility/2006" xmlns:aink="http://schemas.microsoft.com/office/drawing/2016/ink" xmlns:am3d="http://schemas.microsoft.com/office/drawing/2017/model3d" xmlns:o="urn:schemas-microsoft-com:office:office" xmlns:r="http://schemas.openxmlformats.org/officeDocument/2006/relationships" xmlns:m="http://schemas.openxmlformats.org/officeDocument/2006/math" xmlns:v="urn:schemas-microsoft-com:vml" xmlns:wp14="http://schemas.microsoft.com/office/word/2010/wordprocessingDrawing" xmlns:wp="http://schemas.openxmlformats.org/drawingml/2006/wordprocessingDrawing" xmlns:w10="urn:schemas-microsoft-com:office:word" xmlns:w="http://schemas.openxmlformats.org/wordprocessingml/2006/main" xmlns:w14="http://schemas.microsoft.com/office/word/2010/wordml" xmlns:w15="http://schemas.microsoft.com/office/word/2012/wordml" xmlns:w16cid="http://schemas.microsoft.com/office/word/2016/wordml/cid" xmlns:w16se="http://schemas.microsoft.com/office/word/2015/wordml/symex" xmlns:wpg="http://schemas.microsoft.com/office/word/2010/wordprocessingGroup" xmlns:wpi="http://schemas.microsoft.com/office/word/2010/wordprocessingInk" xmlns:wne="http://schemas.microsoft.com/office/word/2006/wordml" xmlns:wps="http://schemas.microsoft.com/office/word/2010/wordprocessingShape" mc:Ignorable="w14 w15 w16se w16cid wp14">
   <w:body>
-    <w:p>
-      <w:pPr>
-        <w:rPr>
-          <w:rFonts w:ascii="Times New Roman" w:hAnsi="Times New Roman" w:cs="Times New Roman"/>
-          <w:sz w:val="26"/>
-          <w:szCs w:val="26"/>
-        </w:rPr>
-      </w:pPr>
-      <w:r>
-        <w:rPr>
-          <w:rFonts w:ascii="Times New Roman" w:hAnsi="Times New Roman" w:cs="Times New Roman"/>
-          <w:sz w:val="26"/>
-          <w:szCs w:val="26"/>
-        </w:rPr>
-        <w:object w:dxaOrig="11371" w:dyaOrig="6960">
-          <v:shapetype id="_x0000_t75" coordsize="21600,21600" o:spt="75" o:preferrelative="t" path="m@4@5l@4@11@9@11@9@5xe" filled="f" stroked="f">
-            <v:stroke joinstyle="miter"/>
-            <v:formulas>
-              <v:f eqn="if lineDrawn pixelLineWidth 0"/>
-              <v:f eqn="sum @0 1 0"/>
-              <v:f eqn="sum 0 0 @1"/>
-              <v:f eqn="prod @2 1 2"/>
-              <v:f eqn="prod @3 21600 pixelWidth"/>
-              <v:f eqn="prod @3 21600 pixelHeight"/>
-              <v:f eqn="sum @0 0 1"/>
-              <v:f eqn="prod @6 1 2"/>
-              <v:f eqn="prod @7 21600 pixelWidth"/>
-              <v:f eqn="sum @8 21600 0"/>
-              <v:f eqn="prod @7 21600 pixelHeight"/>
-              <v:f eqn="sum @10 21600 0"/>
-            </v:formulas>
-            <v:path o:extrusionok="f" gradientshapeok="t" o:connecttype="rect"/>
-            <o:lock v:ext="edit" aspectratio="t"/>
-          </v:shapetype>
-          <v:shape id="_x0000_i1025" type="#_x0000_t75" style="width:468pt;height:286.5pt" o:ole="">
-            <v:imagedata r:id="rId8" o:title=""/>
-          </v:shape>
-          <o:OLEObject Type="Embed" ProgID="Visio.Drawing.15" ShapeID="_x0000_i1025" DrawAspect="Content" ObjectID="_1563983449" r:id="rId9"/>
-        </w:object>
-      </w:r>
-      <w:bookmarkStart w:id="0" w:name="_GoBack"/>
-      <w:bookmarkEnd w:id="0"/>
-    </w:p>
     <w:sdt>
       <w:sdtPr>
+        <w:rPr>
+          <w:rFonts w:asciiTheme="minorHAnsi" w:eastAsiaTheme="minorHAnsi" w:hAnsiTheme="minorHAnsi" w:cstheme="minorBidi"/>
+          <w:color w:val="auto"/>
+          <w:sz w:val="22"/>
+          <w:szCs w:val="22"/>
+        </w:rPr>
         <w:id w:val="-1714795527"/>
         <w:docPartObj>
           <w:docPartGallery w:val="Table of Contents"/>
@@ -55,13 +18,9 @@
       </w:sdtPr>
       <w:sdtEndPr>
         <w:rPr>
-          <w:rFonts w:asciiTheme="minorHAnsi" w:eastAsiaTheme="minorHAnsi" w:hAnsiTheme="minorHAnsi" w:cstheme="minorBidi"/>
           <w:b/>
           <w:bCs/>
           <w:noProof/>
-          <w:color w:val="auto"/>
-          <w:sz w:val="22"/>
-          <w:szCs w:val="22"/>
         </w:rPr>
       </w:sdtEndPr>
       <w:sdtContent>
@@ -92,7 +51,7 @@
               <w:tab w:val="right" w:leader="dot" w:pos="10520"/>
             </w:tabs>
             <w:rPr>
-              <w:rFonts w:ascii="Times New Roman" w:hAnsi="Times New Roman" w:cs="Times New Roman"/>
+              <w:rFonts w:ascii="Times New Roman" w:eastAsiaTheme="minorEastAsia" w:hAnsi="Times New Roman" w:cs="Times New Roman"/>
               <w:noProof/>
               <w:sz w:val="26"/>
               <w:szCs w:val="26"/>
@@ -122,7 +81,7 @@
             </w:rPr>
             <w:fldChar w:fldCharType="separate"/>
           </w:r>
-          <w:hyperlink w:anchor="_Toc490241457" w:history="1">
+          <w:hyperlink w:anchor="_Toc490295377" w:history="1">
             <w:r>
               <w:rPr>
                 <w:rStyle w:val="Hyperlink"/>
@@ -161,7 +120,7 @@
                 <w:sz w:val="26"/>
                 <w:szCs w:val="26"/>
               </w:rPr>
-              <w:instrText xml:space="preserve"> PAGEREF _Toc490241457 \h </w:instrText>
+              <w:instrText xml:space="preserve"> PAGEREF _Toc490295377 \h </w:instrText>
             </w:r>
             <w:r>
               <w:rPr>
@@ -211,13 +170,13 @@
               <w:tab w:val="right" w:leader="dot" w:pos="10520"/>
             </w:tabs>
             <w:rPr>
-              <w:rFonts w:ascii="Times New Roman" w:hAnsi="Times New Roman" w:cs="Times New Roman"/>
+              <w:rFonts w:ascii="Times New Roman" w:eastAsiaTheme="minorEastAsia" w:hAnsi="Times New Roman" w:cs="Times New Roman"/>
               <w:noProof/>
               <w:sz w:val="26"/>
               <w:szCs w:val="26"/>
             </w:rPr>
           </w:pPr>
-          <w:hyperlink w:anchor="_Toc490241458" w:history="1">
+          <w:hyperlink w:anchor="_Toc490295378" w:history="1">
             <w:r>
               <w:rPr>
                 <w:rStyle w:val="Hyperlink"/>
@@ -256,7 +215,7 @@
                 <w:sz w:val="26"/>
                 <w:szCs w:val="26"/>
               </w:rPr>
-              <w:instrText xml:space="preserve"> PAGEREF _Toc490241458 \h </w:instrText>
+              <w:instrText xml:space="preserve"> PAGEREF _Toc490295378 \h </w:instrText>
             </w:r>
             <w:r>
               <w:rPr>
@@ -306,13 +265,13 @@
               <w:tab w:val="right" w:leader="dot" w:pos="10520"/>
             </w:tabs>
             <w:rPr>
-              <w:rFonts w:ascii="Times New Roman" w:hAnsi="Times New Roman" w:cs="Times New Roman"/>
+              <w:rFonts w:ascii="Times New Roman" w:eastAsiaTheme="minorEastAsia" w:hAnsi="Times New Roman" w:cs="Times New Roman"/>
               <w:noProof/>
               <w:sz w:val="26"/>
               <w:szCs w:val="26"/>
             </w:rPr>
           </w:pPr>
-          <w:hyperlink w:anchor="_Toc490241459" w:history="1">
+          <w:hyperlink w:anchor="_Toc490295379" w:history="1">
             <w:r>
               <w:rPr>
                 <w:rStyle w:val="Hyperlink"/>
@@ -351,7 +310,7 @@
                 <w:sz w:val="26"/>
                 <w:szCs w:val="26"/>
               </w:rPr>
-              <w:instrText xml:space="preserve"> PAGEREF _Toc490241459 \h </w:instrText>
+              <w:instrText xml:space="preserve"> PAGEREF _Toc490295379 \h </w:instrText>
             </w:r>
             <w:r>
               <w:rPr>
@@ -401,13 +360,13 @@
               <w:tab w:val="right" w:leader="dot" w:pos="10520"/>
             </w:tabs>
             <w:rPr>
-              <w:rFonts w:ascii="Times New Roman" w:hAnsi="Times New Roman" w:cs="Times New Roman"/>
+              <w:rFonts w:ascii="Times New Roman" w:eastAsiaTheme="minorEastAsia" w:hAnsi="Times New Roman" w:cs="Times New Roman"/>
               <w:noProof/>
               <w:sz w:val="26"/>
               <w:szCs w:val="26"/>
             </w:rPr>
           </w:pPr>
-          <w:hyperlink w:anchor="_Toc490241460" w:history="1">
+          <w:hyperlink w:anchor="_Toc490295380" w:history="1">
             <w:r>
               <w:rPr>
                 <w:rStyle w:val="Hyperlink"/>
@@ -446,7 +405,7 @@
                 <w:sz w:val="26"/>
                 <w:szCs w:val="26"/>
               </w:rPr>
-              <w:instrText xml:space="preserve"> PAGEREF _Toc490241460 \h </w:instrText>
+              <w:instrText xml:space="preserve"> PAGEREF _Toc490295380 \h </w:instrText>
             </w:r>
             <w:r>
               <w:rPr>
@@ -496,13 +455,13 @@
               <w:tab w:val="right" w:leader="dot" w:pos="10520"/>
             </w:tabs>
             <w:rPr>
-              <w:rFonts w:ascii="Times New Roman" w:hAnsi="Times New Roman" w:cs="Times New Roman"/>
+              <w:rFonts w:ascii="Times New Roman" w:eastAsiaTheme="minorEastAsia" w:hAnsi="Times New Roman" w:cs="Times New Roman"/>
               <w:noProof/>
               <w:sz w:val="26"/>
               <w:szCs w:val="26"/>
             </w:rPr>
           </w:pPr>
-          <w:hyperlink w:anchor="_Toc490241461" w:history="1">
+          <w:hyperlink w:anchor="_Toc490295381" w:history="1">
             <w:r>
               <w:rPr>
                 <w:rStyle w:val="Hyperlink"/>
@@ -541,7 +500,7 @@
                 <w:sz w:val="26"/>
                 <w:szCs w:val="26"/>
               </w:rPr>
-              <w:instrText xml:space="preserve"> PAGEREF _Toc490241461 \h </w:instrText>
+              <w:instrText xml:space="preserve"> PAGEREF _Toc490295381 \h </w:instrText>
             </w:r>
             <w:r>
               <w:rPr>
@@ -591,13 +550,13 @@
               <w:tab w:val="right" w:leader="dot" w:pos="10520"/>
             </w:tabs>
             <w:rPr>
-              <w:rFonts w:ascii="Times New Roman" w:hAnsi="Times New Roman" w:cs="Times New Roman"/>
+              <w:rFonts w:ascii="Times New Roman" w:eastAsiaTheme="minorEastAsia" w:hAnsi="Times New Roman" w:cs="Times New Roman"/>
               <w:noProof/>
               <w:sz w:val="26"/>
               <w:szCs w:val="26"/>
             </w:rPr>
           </w:pPr>
-          <w:hyperlink w:anchor="_Toc490241462" w:history="1">
+          <w:hyperlink w:anchor="_Toc490295382" w:history="1">
             <w:r>
               <w:rPr>
                 <w:rStyle w:val="Hyperlink"/>
@@ -636,7 +595,7 @@
                 <w:sz w:val="26"/>
                 <w:szCs w:val="26"/>
               </w:rPr>
-              <w:instrText xml:space="preserve"> PAGEREF _Toc490241462 \h </w:instrText>
+              <w:instrText xml:space="preserve"> PAGEREF _Toc490295382 \h </w:instrText>
             </w:r>
             <w:r>
               <w:rPr>
@@ -686,13 +645,13 @@
               <w:tab w:val="right" w:leader="dot" w:pos="10520"/>
             </w:tabs>
             <w:rPr>
-              <w:rFonts w:ascii="Times New Roman" w:hAnsi="Times New Roman" w:cs="Times New Roman"/>
+              <w:rFonts w:ascii="Times New Roman" w:eastAsiaTheme="minorEastAsia" w:hAnsi="Times New Roman" w:cs="Times New Roman"/>
               <w:noProof/>
               <w:sz w:val="26"/>
               <w:szCs w:val="26"/>
             </w:rPr>
           </w:pPr>
-          <w:hyperlink w:anchor="_Toc490241463" w:history="1">
+          <w:hyperlink w:anchor="_Toc490295383" w:history="1">
             <w:r>
               <w:rPr>
                 <w:rStyle w:val="Hyperlink"/>
@@ -731,7 +690,7 @@
                 <w:sz w:val="26"/>
                 <w:szCs w:val="26"/>
               </w:rPr>
-              <w:instrText xml:space="preserve"> PAGEREF _Toc490241463 \h </w:instrText>
+              <w:instrText xml:space="preserve"> PAGEREF _Toc490295383 \h </w:instrText>
             </w:r>
             <w:r>
               <w:rPr>
@@ -761,6 +720,196 @@
                 <w:szCs w:val="26"/>
               </w:rPr>
               <w:t>6</w:t>
+            </w:r>
+            <w:r>
+              <w:rPr>
+                <w:rFonts w:ascii="Times New Roman" w:hAnsi="Times New Roman" w:cs="Times New Roman"/>
+                <w:noProof/>
+                <w:webHidden/>
+                <w:sz w:val="26"/>
+                <w:szCs w:val="26"/>
+              </w:rPr>
+              <w:fldChar w:fldCharType="end"/>
+            </w:r>
+          </w:hyperlink>
+        </w:p>
+        <w:p>
+          <w:pPr>
+            <w:pStyle w:val="TOC1"/>
+            <w:tabs>
+              <w:tab w:val="right" w:leader="dot" w:pos="10520"/>
+            </w:tabs>
+            <w:rPr>
+              <w:rFonts w:ascii="Times New Roman" w:eastAsiaTheme="minorEastAsia" w:hAnsi="Times New Roman" w:cs="Times New Roman"/>
+              <w:noProof/>
+              <w:sz w:val="26"/>
+              <w:szCs w:val="26"/>
+            </w:rPr>
+          </w:pPr>
+          <w:hyperlink w:anchor="_Toc490295384" w:history="1">
+            <w:r>
+              <w:rPr>
+                <w:rStyle w:val="Hyperlink"/>
+                <w:rFonts w:ascii="Times New Roman" w:hAnsi="Times New Roman" w:cs="Times New Roman"/>
+                <w:noProof/>
+                <w:sz w:val="26"/>
+                <w:szCs w:val="26"/>
+              </w:rPr>
+              <w:t>8. Mô tả use case Báo cáo bán hàng</w:t>
+            </w:r>
+            <w:r>
+              <w:rPr>
+                <w:rFonts w:ascii="Times New Roman" w:hAnsi="Times New Roman" w:cs="Times New Roman"/>
+                <w:noProof/>
+                <w:webHidden/>
+                <w:sz w:val="26"/>
+                <w:szCs w:val="26"/>
+              </w:rPr>
+              <w:tab/>
+            </w:r>
+            <w:r>
+              <w:rPr>
+                <w:rFonts w:ascii="Times New Roman" w:hAnsi="Times New Roman" w:cs="Times New Roman"/>
+                <w:noProof/>
+                <w:webHidden/>
+                <w:sz w:val="26"/>
+                <w:szCs w:val="26"/>
+              </w:rPr>
+              <w:fldChar w:fldCharType="begin"/>
+            </w:r>
+            <w:r>
+              <w:rPr>
+                <w:rFonts w:ascii="Times New Roman" w:hAnsi="Times New Roman" w:cs="Times New Roman"/>
+                <w:noProof/>
+                <w:webHidden/>
+                <w:sz w:val="26"/>
+                <w:szCs w:val="26"/>
+              </w:rPr>
+              <w:instrText xml:space="preserve"> PAGEREF _Toc490295384 \h </w:instrText>
+            </w:r>
+            <w:r>
+              <w:rPr>
+                <w:rFonts w:ascii="Times New Roman" w:hAnsi="Times New Roman" w:cs="Times New Roman"/>
+                <w:noProof/>
+                <w:webHidden/>
+                <w:sz w:val="26"/>
+                <w:szCs w:val="26"/>
+              </w:rPr>
+            </w:r>
+            <w:r>
+              <w:rPr>
+                <w:rFonts w:ascii="Times New Roman" w:hAnsi="Times New Roman" w:cs="Times New Roman"/>
+                <w:noProof/>
+                <w:webHidden/>
+                <w:sz w:val="26"/>
+                <w:szCs w:val="26"/>
+              </w:rPr>
+              <w:fldChar w:fldCharType="separate"/>
+            </w:r>
+            <w:r>
+              <w:rPr>
+                <w:rFonts w:ascii="Times New Roman" w:hAnsi="Times New Roman" w:cs="Times New Roman"/>
+                <w:noProof/>
+                <w:webHidden/>
+                <w:sz w:val="26"/>
+                <w:szCs w:val="26"/>
+              </w:rPr>
+              <w:t>6</w:t>
+            </w:r>
+            <w:r>
+              <w:rPr>
+                <w:rFonts w:ascii="Times New Roman" w:hAnsi="Times New Roman" w:cs="Times New Roman"/>
+                <w:noProof/>
+                <w:webHidden/>
+                <w:sz w:val="26"/>
+                <w:szCs w:val="26"/>
+              </w:rPr>
+              <w:fldChar w:fldCharType="end"/>
+            </w:r>
+          </w:hyperlink>
+        </w:p>
+        <w:p>
+          <w:pPr>
+            <w:pStyle w:val="TOC1"/>
+            <w:tabs>
+              <w:tab w:val="right" w:leader="dot" w:pos="10520"/>
+            </w:tabs>
+            <w:rPr>
+              <w:rFonts w:ascii="Times New Roman" w:eastAsiaTheme="minorEastAsia" w:hAnsi="Times New Roman" w:cs="Times New Roman"/>
+              <w:noProof/>
+              <w:sz w:val="26"/>
+              <w:szCs w:val="26"/>
+            </w:rPr>
+          </w:pPr>
+          <w:hyperlink w:anchor="_Toc490295385" w:history="1">
+            <w:r>
+              <w:rPr>
+                <w:rStyle w:val="Hyperlink"/>
+                <w:rFonts w:ascii="Times New Roman" w:hAnsi="Times New Roman" w:cs="Times New Roman"/>
+                <w:noProof/>
+                <w:sz w:val="26"/>
+                <w:szCs w:val="26"/>
+              </w:rPr>
+              <w:t>9. Mô tả use case In báo cáo sản phẩn bán chạy</w:t>
+            </w:r>
+            <w:r>
+              <w:rPr>
+                <w:rFonts w:ascii="Times New Roman" w:hAnsi="Times New Roman" w:cs="Times New Roman"/>
+                <w:noProof/>
+                <w:webHidden/>
+                <w:sz w:val="26"/>
+                <w:szCs w:val="26"/>
+              </w:rPr>
+              <w:tab/>
+            </w:r>
+            <w:r>
+              <w:rPr>
+                <w:rFonts w:ascii="Times New Roman" w:hAnsi="Times New Roman" w:cs="Times New Roman"/>
+                <w:noProof/>
+                <w:webHidden/>
+                <w:sz w:val="26"/>
+                <w:szCs w:val="26"/>
+              </w:rPr>
+              <w:fldChar w:fldCharType="begin"/>
+            </w:r>
+            <w:r>
+              <w:rPr>
+                <w:rFonts w:ascii="Times New Roman" w:hAnsi="Times New Roman" w:cs="Times New Roman"/>
+                <w:noProof/>
+                <w:webHidden/>
+                <w:sz w:val="26"/>
+                <w:szCs w:val="26"/>
+              </w:rPr>
+              <w:instrText xml:space="preserve"> PAGEREF _Toc490295385 \h </w:instrText>
+            </w:r>
+            <w:r>
+              <w:rPr>
+                <w:rFonts w:ascii="Times New Roman" w:hAnsi="Times New Roman" w:cs="Times New Roman"/>
+                <w:noProof/>
+                <w:webHidden/>
+                <w:sz w:val="26"/>
+                <w:szCs w:val="26"/>
+              </w:rPr>
+            </w:r>
+            <w:r>
+              <w:rPr>
+                <w:rFonts w:ascii="Times New Roman" w:hAnsi="Times New Roman" w:cs="Times New Roman"/>
+                <w:noProof/>
+                <w:webHidden/>
+                <w:sz w:val="26"/>
+                <w:szCs w:val="26"/>
+              </w:rPr>
+              <w:fldChar w:fldCharType="separate"/>
+            </w:r>
+            <w:r>
+              <w:rPr>
+                <w:rFonts w:ascii="Times New Roman" w:hAnsi="Times New Roman" w:cs="Times New Roman"/>
+                <w:noProof/>
+                <w:webHidden/>
+                <w:sz w:val="26"/>
+                <w:szCs w:val="26"/>
+              </w:rPr>
+              <w:t>7</w:t>
             </w:r>
             <w:r>
               <w:rPr>
@@ -816,7 +965,9 @@
           <w:szCs w:val="26"/>
         </w:rPr>
       </w:pPr>
-      <w:bookmarkStart w:id="1" w:name="_Toc490241457"/>
+      <w:bookmarkStart w:id="0" w:name="_Toc490295377"/>
+      <w:bookmarkStart w:id="1" w:name="_GoBack"/>
+      <w:bookmarkEnd w:id="1"/>
       <w:r>
         <w:rPr>
           <w:rFonts w:ascii="Times New Roman" w:hAnsi="Times New Roman" w:cs="Times New Roman"/>
@@ -845,7 +996,7 @@
         </w:rPr>
         <w:t>Thêm nhà cung cấp</w:t>
       </w:r>
-      <w:bookmarkEnd w:id="1"/>
+      <w:bookmarkEnd w:id="0"/>
     </w:p>
     <w:tbl>
       <w:tblPr>
@@ -1413,7 +1564,7 @@
           <w:szCs w:val="26"/>
         </w:rPr>
       </w:pPr>
-      <w:bookmarkStart w:id="2" w:name="_Toc490241458"/>
+      <w:bookmarkStart w:id="2" w:name="_Toc490295378"/>
       <w:r>
         <w:rPr>
           <w:rFonts w:ascii="Times New Roman" w:hAnsi="Times New Roman" w:cs="Times New Roman"/>
@@ -1856,15 +2007,7 @@
                 <w:sz w:val="26"/>
                 <w:szCs w:val="26"/>
               </w:rPr>
-              <w:t>8</w:t>
-            </w:r>
-            <w:r>
-              <w:rPr>
-                <w:rFonts w:ascii="Times New Roman" w:hAnsi="Times New Roman" w:cs="Times New Roman"/>
-                <w:sz w:val="26"/>
-                <w:szCs w:val="26"/>
-              </w:rPr>
-              <w:t>. Hệ thống cập nhật lại danh sách Nhà cung cấp và hiển thị lại trên giao diện</w:t>
+              <w:t>8. Hệ thống cập nhật lại danh sách Nhà cung cấp và hiển thị lại trên giao diện</w:t>
             </w:r>
           </w:p>
         </w:tc>
@@ -1985,23 +2128,7 @@
                 <w:sz w:val="26"/>
                 <w:szCs w:val="26"/>
               </w:rPr>
-              <w:t>. Nhân viên quản lý kho không chọn bất kỳ nhà cung cấp nào để</w:t>
-            </w:r>
-            <w:r>
-              <w:rPr>
-                <w:rFonts w:ascii="Times New Roman" w:hAnsi="Times New Roman" w:cs="Times New Roman"/>
-                <w:sz w:val="26"/>
-                <w:szCs w:val="26"/>
-              </w:rPr>
-              <w:t xml:space="preserve"> sửa</w:t>
-            </w:r>
-            <w:r>
-              <w:rPr>
-                <w:rFonts w:ascii="Times New Roman" w:hAnsi="Times New Roman" w:cs="Times New Roman"/>
-                <w:sz w:val="26"/>
-                <w:szCs w:val="26"/>
-              </w:rPr>
-              <w:t>: Hệ thống thông báo để nhân viên biết và chọn nhà cung cấp</w:t>
+              <w:t>. Nhân viên quản lý kho không chọn bất kỳ nhà cung cấp nào để sửa: Hệ thống thông báo để nhân viên biết và chọn nhà cung cấp</w:t>
             </w:r>
           </w:p>
           <w:p>
@@ -2248,7 +2375,7 @@
           <w:szCs w:val="26"/>
         </w:rPr>
       </w:pPr>
-      <w:bookmarkStart w:id="3" w:name="_Toc490241459"/>
+      <w:bookmarkStart w:id="3" w:name="_Toc490295379"/>
       <w:r>
         <w:rPr>
           <w:rFonts w:ascii="Times New Roman" w:hAnsi="Times New Roman" w:cs="Times New Roman"/>
@@ -3032,7 +3159,7 @@
           <w:szCs w:val="26"/>
         </w:rPr>
       </w:pPr>
-      <w:bookmarkStart w:id="4" w:name="_Toc490241460"/>
+      <w:bookmarkStart w:id="4" w:name="_Toc490295380"/>
       <w:r>
         <w:rPr>
           <w:rFonts w:ascii="Times New Roman" w:hAnsi="Times New Roman" w:cs="Times New Roman"/>
@@ -3662,7 +3789,7 @@
           <w:szCs w:val="26"/>
         </w:rPr>
       </w:pPr>
-      <w:bookmarkStart w:id="5" w:name="_Toc490241461"/>
+      <w:bookmarkStart w:id="5" w:name="_Toc490295381"/>
       <w:r>
         <w:rPr>
           <w:rFonts w:ascii="Times New Roman" w:hAnsi="Times New Roman" w:cs="Times New Roman"/>
@@ -4499,7 +4626,7 @@
           <w:szCs w:val="26"/>
         </w:rPr>
       </w:pPr>
-      <w:bookmarkStart w:id="6" w:name="_Toc490241462"/>
+      <w:bookmarkStart w:id="6" w:name="_Toc490295382"/>
       <w:r>
         <w:rPr>
           <w:rFonts w:ascii="Times New Roman" w:hAnsi="Times New Roman" w:cs="Times New Roman"/>
@@ -4680,15 +4807,7 @@
                 <w:sz w:val="26"/>
                 <w:szCs w:val="26"/>
               </w:rPr>
-              <w:t xml:space="preserve">2. </w:t>
-            </w:r>
-            <w:r>
-              <w:rPr>
-                <w:rFonts w:ascii="Times New Roman" w:hAnsi="Times New Roman" w:cs="Times New Roman"/>
-                <w:sz w:val="26"/>
-                <w:szCs w:val="26"/>
-              </w:rPr>
-              <w:t>Hệ thống tự sinh một số thông tin củ</w:t>
+              <w:t>2. Hệ thống tự sinh một số thông tin củ</w:t>
             </w:r>
             <w:r>
               <w:rPr>
@@ -4805,15 +4924,7 @@
                 <w:sz w:val="26"/>
                 <w:szCs w:val="26"/>
               </w:rPr>
-              <w:t>Hệ thống tự tạ</w:t>
-            </w:r>
-            <w:r>
-              <w:rPr>
-                <w:rFonts w:ascii="Times New Roman" w:hAnsi="Times New Roman" w:cs="Times New Roman"/>
-                <w:sz w:val="26"/>
-                <w:szCs w:val="26"/>
-              </w:rPr>
-              <w:t>o ra mã báo cáo tồn</w:t>
+              <w:t>Hệ thống tự tạo ra mã báo cáo tồn</w:t>
             </w:r>
           </w:p>
           <w:p>
@@ -5110,7 +5221,7 @@
           <w:szCs w:val="26"/>
         </w:rPr>
       </w:pPr>
-      <w:bookmarkStart w:id="7" w:name="_Toc490241463"/>
+      <w:bookmarkStart w:id="7" w:name="_Toc490295383"/>
       <w:r>
         <w:rPr>
           <w:rFonts w:ascii="Times New Roman" w:hAnsi="Times New Roman" w:cs="Times New Roman"/>
@@ -5631,15 +5742,7 @@
                 <w:sz w:val="26"/>
                 <w:szCs w:val="26"/>
               </w:rPr>
-              <w:t>1.</w:t>
-            </w:r>
-            <w:r>
-              <w:rPr>
-                <w:rFonts w:ascii="Times New Roman" w:hAnsi="Times New Roman" w:cs="Times New Roman"/>
-                <w:sz w:val="26"/>
-                <w:szCs w:val="26"/>
-              </w:rPr>
-              <w:t xml:space="preserve"> Nếu use case thành công, </w:t>
+              <w:t xml:space="preserve">1. Nếu use case thành công, </w:t>
             </w:r>
             <w:r>
               <w:rPr>
@@ -5664,8 +5767,1154 @@
         </w:rPr>
       </w:pPr>
     </w:p>
+    <w:p>
+      <w:pPr>
+        <w:pStyle w:val="ListParagraph"/>
+        <w:ind w:left="0"/>
+        <w:outlineLvl w:val="0"/>
+        <w:rPr>
+          <w:rFonts w:ascii="Times New Roman" w:hAnsi="Times New Roman" w:cs="Times New Roman"/>
+          <w:b/>
+          <w:sz w:val="26"/>
+          <w:szCs w:val="26"/>
+        </w:rPr>
+      </w:pPr>
+      <w:bookmarkStart w:id="8" w:name="_Toc490295384"/>
+      <w:r>
+        <w:rPr>
+          <w:rFonts w:ascii="Times New Roman" w:hAnsi="Times New Roman" w:cs="Times New Roman"/>
+          <w:b/>
+          <w:sz w:val="26"/>
+          <w:szCs w:val="26"/>
+        </w:rPr>
+        <w:t xml:space="preserve">8. Mô tả use case Báo cáo </w:t>
+      </w:r>
+      <w:r>
+        <w:rPr>
+          <w:rFonts w:ascii="Times New Roman" w:hAnsi="Times New Roman" w:cs="Times New Roman"/>
+          <w:b/>
+          <w:sz w:val="26"/>
+          <w:szCs w:val="26"/>
+        </w:rPr>
+        <w:t>bán hàng</w:t>
+      </w:r>
+      <w:bookmarkEnd w:id="8"/>
+    </w:p>
+    <w:tbl>
+      <w:tblPr>
+        <w:tblStyle w:val="TableGrid"/>
+        <w:tblW w:w="0" w:type="auto"/>
+        <w:tblInd w:w="265" w:type="dxa"/>
+        <w:tblLook w:val="04A0" w:firstRow="1" w:lastRow="0" w:firstColumn="1" w:lastColumn="0" w:noHBand="0" w:noVBand="1"/>
+      </w:tblPr>
+      <w:tblGrid>
+        <w:gridCol w:w="10170"/>
+      </w:tblGrid>
+      <w:tr>
+        <w:tc>
+          <w:tcPr>
+            <w:tcW w:w="10170" w:type="dxa"/>
+          </w:tcPr>
+          <w:p>
+            <w:pPr>
+              <w:rPr>
+                <w:rFonts w:ascii="Times New Roman" w:hAnsi="Times New Roman" w:cs="Times New Roman"/>
+                <w:b/>
+                <w:sz w:val="26"/>
+                <w:szCs w:val="26"/>
+              </w:rPr>
+            </w:pPr>
+            <w:r>
+              <w:rPr>
+                <w:rFonts w:ascii="Times New Roman" w:hAnsi="Times New Roman" w:cs="Times New Roman"/>
+                <w:b/>
+                <w:sz w:val="26"/>
+                <w:szCs w:val="26"/>
+              </w:rPr>
+              <w:t xml:space="preserve">Tóm tắt: </w:t>
+            </w:r>
+          </w:p>
+          <w:p>
+            <w:pPr>
+              <w:ind w:firstLine="345"/>
+              <w:rPr>
+                <w:rFonts w:ascii="Times New Roman" w:hAnsi="Times New Roman" w:cs="Times New Roman"/>
+                <w:sz w:val="26"/>
+                <w:szCs w:val="26"/>
+              </w:rPr>
+            </w:pPr>
+            <w:r>
+              <w:rPr>
+                <w:rFonts w:ascii="Times New Roman" w:hAnsi="Times New Roman" w:cs="Times New Roman"/>
+                <w:sz w:val="26"/>
+                <w:szCs w:val="26"/>
+              </w:rPr>
+              <w:t>Use case này bắt đầu khi nhân viên quản lý kho chọn chứ</w:t>
+            </w:r>
+            <w:r>
+              <w:rPr>
+                <w:rFonts w:ascii="Times New Roman" w:hAnsi="Times New Roman" w:cs="Times New Roman"/>
+                <w:sz w:val="26"/>
+                <w:szCs w:val="26"/>
+              </w:rPr>
+              <w:t xml:space="preserve">c năng </w:t>
+            </w:r>
+            <w:r>
+              <w:rPr>
+                <w:rFonts w:ascii="Times New Roman" w:hAnsi="Times New Roman" w:cs="Times New Roman"/>
+                <w:sz w:val="26"/>
+                <w:szCs w:val="26"/>
+              </w:rPr>
+              <w:t xml:space="preserve">Báo cáo </w:t>
+            </w:r>
+            <w:r>
+              <w:rPr>
+                <w:rFonts w:ascii="Times New Roman" w:hAnsi="Times New Roman" w:cs="Times New Roman"/>
+                <w:sz w:val="26"/>
+                <w:szCs w:val="26"/>
+              </w:rPr>
+              <w:t xml:space="preserve">bán </w:t>
+            </w:r>
+            <w:r>
+              <w:rPr>
+                <w:rFonts w:ascii="Times New Roman" w:hAnsi="Times New Roman" w:cs="Times New Roman"/>
+                <w:sz w:val="26"/>
+                <w:szCs w:val="26"/>
+              </w:rPr>
+              <w:t>hàng</w:t>
+            </w:r>
+            <w:r>
+              <w:rPr>
+                <w:rFonts w:ascii="Times New Roman" w:hAnsi="Times New Roman" w:cs="Times New Roman"/>
+                <w:sz w:val="26"/>
+                <w:szCs w:val="26"/>
+              </w:rPr>
+              <w:t xml:space="preserve">. Use case sẽ cho phép nhân viên quản lý kho xem báo cáo thống kê </w:t>
+            </w:r>
+            <w:r>
+              <w:rPr>
+                <w:rFonts w:ascii="Times New Roman" w:hAnsi="Times New Roman" w:cs="Times New Roman"/>
+                <w:sz w:val="26"/>
+                <w:szCs w:val="26"/>
+              </w:rPr>
+              <w:t>về số lượng các sản phẩm được bán trong một khoảng thời gian</w:t>
+            </w:r>
+            <w:r>
+              <w:rPr>
+                <w:rFonts w:ascii="Times New Roman" w:hAnsi="Times New Roman" w:cs="Times New Roman"/>
+                <w:sz w:val="26"/>
+                <w:szCs w:val="26"/>
+              </w:rPr>
+              <w:t xml:space="preserve"> và lưu thành phiếu bá</w:t>
+            </w:r>
+            <w:r>
+              <w:rPr>
+                <w:rFonts w:ascii="Times New Roman" w:hAnsi="Times New Roman" w:cs="Times New Roman"/>
+                <w:sz w:val="26"/>
+                <w:szCs w:val="26"/>
+              </w:rPr>
+              <w:t xml:space="preserve">o cáo </w:t>
+            </w:r>
+            <w:r>
+              <w:rPr>
+                <w:rFonts w:ascii="Times New Roman" w:hAnsi="Times New Roman" w:cs="Times New Roman"/>
+                <w:sz w:val="26"/>
+                <w:szCs w:val="26"/>
+              </w:rPr>
+              <w:t>bán hàng</w:t>
+            </w:r>
+            <w:r>
+              <w:rPr>
+                <w:rFonts w:ascii="Times New Roman" w:hAnsi="Times New Roman" w:cs="Times New Roman"/>
+                <w:sz w:val="26"/>
+                <w:szCs w:val="26"/>
+              </w:rPr>
+              <w:t>.</w:t>
+            </w:r>
+          </w:p>
+        </w:tc>
+      </w:tr>
+      <w:tr>
+        <w:tc>
+          <w:tcPr>
+            <w:tcW w:w="10170" w:type="dxa"/>
+          </w:tcPr>
+          <w:p>
+            <w:pPr>
+              <w:rPr>
+                <w:rFonts w:ascii="Times New Roman" w:hAnsi="Times New Roman" w:cs="Times New Roman"/>
+                <w:b/>
+                <w:sz w:val="26"/>
+                <w:szCs w:val="26"/>
+              </w:rPr>
+            </w:pPr>
+            <w:r>
+              <w:rPr>
+                <w:rFonts w:ascii="Times New Roman" w:hAnsi="Times New Roman" w:cs="Times New Roman"/>
+                <w:b/>
+                <w:sz w:val="26"/>
+                <w:szCs w:val="26"/>
+              </w:rPr>
+              <w:t xml:space="preserve">Dòng sự kiện chính: </w:t>
+            </w:r>
+          </w:p>
+          <w:p>
+            <w:pPr>
+              <w:ind w:firstLine="345"/>
+              <w:rPr>
+                <w:rFonts w:ascii="Times New Roman" w:hAnsi="Times New Roman" w:cs="Times New Roman"/>
+                <w:sz w:val="26"/>
+                <w:szCs w:val="26"/>
+              </w:rPr>
+            </w:pPr>
+            <w:r>
+              <w:rPr>
+                <w:rFonts w:ascii="Times New Roman" w:hAnsi="Times New Roman" w:cs="Times New Roman"/>
+                <w:sz w:val="26"/>
+                <w:szCs w:val="26"/>
+              </w:rPr>
+              <w:t>1. Hệ thống hiển thị giao diệ</w:t>
+            </w:r>
+            <w:r>
+              <w:rPr>
+                <w:rFonts w:ascii="Times New Roman" w:hAnsi="Times New Roman" w:cs="Times New Roman"/>
+                <w:sz w:val="26"/>
+                <w:szCs w:val="26"/>
+              </w:rPr>
+              <w:t xml:space="preserve">n báo </w:t>
+            </w:r>
+            <w:r>
+              <w:rPr>
+                <w:rFonts w:ascii="Times New Roman" w:hAnsi="Times New Roman" w:cs="Times New Roman"/>
+                <w:sz w:val="26"/>
+                <w:szCs w:val="26"/>
+              </w:rPr>
+              <w:t>cáo bán hàng</w:t>
+            </w:r>
+          </w:p>
+          <w:p>
+            <w:pPr>
+              <w:ind w:firstLine="345"/>
+              <w:rPr>
+                <w:rFonts w:ascii="Times New Roman" w:hAnsi="Times New Roman" w:cs="Times New Roman"/>
+                <w:sz w:val="26"/>
+                <w:szCs w:val="26"/>
+              </w:rPr>
+            </w:pPr>
+            <w:r>
+              <w:rPr>
+                <w:rFonts w:ascii="Times New Roman" w:hAnsi="Times New Roman" w:cs="Times New Roman"/>
+                <w:sz w:val="26"/>
+                <w:szCs w:val="26"/>
+              </w:rPr>
+              <w:t>2. Hệ thống tự sinh một số thông tin của bả</w:t>
+            </w:r>
+            <w:r>
+              <w:rPr>
+                <w:rFonts w:ascii="Times New Roman" w:hAnsi="Times New Roman" w:cs="Times New Roman"/>
+                <w:sz w:val="26"/>
+                <w:szCs w:val="26"/>
+              </w:rPr>
+              <w:t>n báo cáo bán hàng</w:t>
+            </w:r>
+            <w:r>
+              <w:rPr>
+                <w:rFonts w:ascii="Times New Roman" w:hAnsi="Times New Roman" w:cs="Times New Roman"/>
+                <w:sz w:val="26"/>
+                <w:szCs w:val="26"/>
+              </w:rPr>
+              <w:t>: Ngày lập báo cáo (lấy theo thời gian thực), Nhân viên lập báo cáo (lấy theo mã nhân viên đang đăng nhập)</w:t>
+            </w:r>
+          </w:p>
+          <w:p>
+            <w:pPr>
+              <w:ind w:firstLine="345"/>
+              <w:rPr>
+                <w:rFonts w:ascii="Times New Roman" w:hAnsi="Times New Roman" w:cs="Times New Roman"/>
+                <w:sz w:val="26"/>
+                <w:szCs w:val="26"/>
+              </w:rPr>
+            </w:pPr>
+            <w:r>
+              <w:rPr>
+                <w:rFonts w:ascii="Times New Roman" w:hAnsi="Times New Roman" w:cs="Times New Roman"/>
+                <w:sz w:val="26"/>
+                <w:szCs w:val="26"/>
+              </w:rPr>
+              <w:t xml:space="preserve">4. Nhân viên quản lý kho chọn thời gian bắt đầu và thời gian kết thúc </w:t>
+            </w:r>
+            <w:r>
+              <w:rPr>
+                <w:rFonts w:ascii="Times New Roman" w:hAnsi="Times New Roman" w:cs="Times New Roman"/>
+                <w:sz w:val="26"/>
+                <w:szCs w:val="26"/>
+              </w:rPr>
+              <w:t>để xem báo cáo bán hàng trong khoảng thời gian đó</w:t>
+            </w:r>
+          </w:p>
+          <w:p>
+            <w:pPr>
+              <w:ind w:firstLine="345"/>
+              <w:rPr>
+                <w:rFonts w:ascii="Times New Roman" w:hAnsi="Times New Roman" w:cs="Times New Roman"/>
+                <w:sz w:val="26"/>
+                <w:szCs w:val="26"/>
+              </w:rPr>
+            </w:pPr>
+            <w:r>
+              <w:rPr>
+                <w:rFonts w:ascii="Times New Roman" w:hAnsi="Times New Roman" w:cs="Times New Roman"/>
+                <w:sz w:val="26"/>
+                <w:szCs w:val="26"/>
+              </w:rPr>
+              <w:t xml:space="preserve">5. Hệ thống hiển thị danh sách các sản phẩm </w:t>
+            </w:r>
+            <w:r>
+              <w:rPr>
+                <w:rFonts w:ascii="Times New Roman" w:hAnsi="Times New Roman" w:cs="Times New Roman"/>
+                <w:sz w:val="26"/>
+                <w:szCs w:val="26"/>
+              </w:rPr>
+              <w:t>và số lượng bán được tương ứng</w:t>
+            </w:r>
+          </w:p>
+          <w:p>
+            <w:pPr>
+              <w:ind w:firstLine="345"/>
+              <w:rPr>
+                <w:rFonts w:ascii="Times New Roman" w:hAnsi="Times New Roman" w:cs="Times New Roman"/>
+                <w:sz w:val="26"/>
+                <w:szCs w:val="26"/>
+              </w:rPr>
+            </w:pPr>
+            <w:r>
+              <w:rPr>
+                <w:rFonts w:ascii="Times New Roman" w:hAnsi="Times New Roman" w:cs="Times New Roman"/>
+                <w:sz w:val="26"/>
+                <w:szCs w:val="26"/>
+              </w:rPr>
+              <w:t>6</w:t>
+            </w:r>
+            <w:r>
+              <w:rPr>
+                <w:rFonts w:ascii="Times New Roman" w:hAnsi="Times New Roman" w:cs="Times New Roman"/>
+                <w:sz w:val="26"/>
+                <w:szCs w:val="26"/>
+              </w:rPr>
+              <w:t xml:space="preserve">. Nhân viên quản lý kho chọn nút </w:t>
+            </w:r>
+            <w:r>
+              <w:rPr>
+                <w:rFonts w:ascii="Times New Roman" w:hAnsi="Times New Roman" w:cs="Times New Roman"/>
+                <w:b/>
+                <w:sz w:val="26"/>
+                <w:szCs w:val="26"/>
+              </w:rPr>
+              <w:t>LƯU BÁO CÁO</w:t>
+            </w:r>
+          </w:p>
+          <w:p>
+            <w:pPr>
+              <w:ind w:firstLine="345"/>
+              <w:rPr>
+                <w:rFonts w:ascii="Times New Roman" w:hAnsi="Times New Roman" w:cs="Times New Roman"/>
+                <w:sz w:val="26"/>
+                <w:szCs w:val="26"/>
+              </w:rPr>
+            </w:pPr>
+            <w:r>
+              <w:rPr>
+                <w:rFonts w:ascii="Times New Roman" w:hAnsi="Times New Roman" w:cs="Times New Roman"/>
+                <w:sz w:val="26"/>
+                <w:szCs w:val="26"/>
+              </w:rPr>
+              <w:t>7</w:t>
+            </w:r>
+            <w:r>
+              <w:rPr>
+                <w:rFonts w:ascii="Times New Roman" w:hAnsi="Times New Roman" w:cs="Times New Roman"/>
+                <w:sz w:val="26"/>
+                <w:szCs w:val="26"/>
+              </w:rPr>
+              <w:t>. Hệ thống tự tạo ra mã báo cáo tồn</w:t>
+            </w:r>
+          </w:p>
+          <w:p>
+            <w:pPr>
+              <w:ind w:firstLine="345"/>
+              <w:rPr>
+                <w:rFonts w:ascii="Times New Roman" w:hAnsi="Times New Roman" w:cs="Times New Roman"/>
+                <w:sz w:val="26"/>
+                <w:szCs w:val="26"/>
+              </w:rPr>
+            </w:pPr>
+            <w:r>
+              <w:rPr>
+                <w:rFonts w:ascii="Times New Roman" w:hAnsi="Times New Roman" w:cs="Times New Roman"/>
+                <w:sz w:val="26"/>
+                <w:szCs w:val="26"/>
+              </w:rPr>
+              <w:lastRenderedPageBreak/>
+              <w:t>8</w:t>
+            </w:r>
+            <w:r>
+              <w:rPr>
+                <w:rFonts w:ascii="Times New Roman" w:hAnsi="Times New Roman" w:cs="Times New Roman"/>
+                <w:sz w:val="26"/>
+                <w:szCs w:val="26"/>
+              </w:rPr>
+              <w:t>. Hệ thống tiến hành lưu thông tin báo cáo tồn vào CSDL (bả</w:t>
+            </w:r>
+            <w:r>
+              <w:rPr>
+                <w:rFonts w:ascii="Times New Roman" w:hAnsi="Times New Roman" w:cs="Times New Roman"/>
+                <w:sz w:val="26"/>
+                <w:szCs w:val="26"/>
+              </w:rPr>
+              <w:t>ng BAOCAOBANHANG</w:t>
+            </w:r>
+            <w:r>
+              <w:rPr>
+                <w:rFonts w:ascii="Times New Roman" w:hAnsi="Times New Roman" w:cs="Times New Roman"/>
+                <w:sz w:val="26"/>
+                <w:szCs w:val="26"/>
+              </w:rPr>
+              <w:t>)</w:t>
+            </w:r>
+          </w:p>
+        </w:tc>
+      </w:tr>
+      <w:tr>
+        <w:tc>
+          <w:tcPr>
+            <w:tcW w:w="10170" w:type="dxa"/>
+          </w:tcPr>
+          <w:p>
+            <w:pPr>
+              <w:rPr>
+                <w:rFonts w:ascii="Times New Roman" w:hAnsi="Times New Roman" w:cs="Times New Roman"/>
+                <w:b/>
+                <w:sz w:val="26"/>
+                <w:szCs w:val="26"/>
+              </w:rPr>
+            </w:pPr>
+            <w:r>
+              <w:rPr>
+                <w:rFonts w:ascii="Times New Roman" w:hAnsi="Times New Roman" w:cs="Times New Roman"/>
+                <w:b/>
+                <w:sz w:val="26"/>
+                <w:szCs w:val="26"/>
+              </w:rPr>
+              <w:lastRenderedPageBreak/>
+              <w:t>Dòng sự kiện phụ:</w:t>
+            </w:r>
+          </w:p>
+          <w:p>
+            <w:pPr>
+              <w:ind w:firstLine="345"/>
+              <w:rPr>
+                <w:rFonts w:ascii="Times New Roman" w:hAnsi="Times New Roman" w:cs="Times New Roman"/>
+                <w:sz w:val="26"/>
+                <w:szCs w:val="26"/>
+              </w:rPr>
+            </w:pPr>
+            <w:r>
+              <w:rPr>
+                <w:rFonts w:ascii="Times New Roman" w:hAnsi="Times New Roman" w:cs="Times New Roman"/>
+                <w:sz w:val="26"/>
+                <w:szCs w:val="26"/>
+              </w:rPr>
+              <w:t>1. Nhân viên quản lý kho chọn mốc thời gian kết thúc vượt quá ngày hiện tại hoặc quá</w:t>
+            </w:r>
+            <w:r>
+              <w:rPr>
+                <w:rFonts w:ascii="Times New Roman" w:hAnsi="Times New Roman" w:cs="Times New Roman"/>
+                <w:sz w:val="26"/>
+                <w:szCs w:val="26"/>
+              </w:rPr>
+              <w:t xml:space="preserve"> lâu so với</w:t>
+            </w:r>
+            <w:r>
+              <w:rPr>
+                <w:rFonts w:ascii="Times New Roman" w:hAnsi="Times New Roman" w:cs="Times New Roman"/>
+                <w:sz w:val="26"/>
+                <w:szCs w:val="26"/>
+              </w:rPr>
+              <w:t xml:space="preserve"> thời gian lưu trữ hóa đơn của hệ thống:</w:t>
+            </w:r>
+            <w:r>
+              <w:rPr>
+                <w:rFonts w:ascii="Times New Roman" w:hAnsi="Times New Roman" w:cs="Times New Roman"/>
+                <w:sz w:val="26"/>
+                <w:szCs w:val="26"/>
+              </w:rPr>
+              <w:t xml:space="preserve"> Hệ thống thông báo để nhân viên biết và chọn lại.</w:t>
+            </w:r>
+          </w:p>
+          <w:p>
+            <w:pPr>
+              <w:ind w:firstLine="345"/>
+              <w:rPr>
+                <w:rFonts w:ascii="Times New Roman" w:hAnsi="Times New Roman" w:cs="Times New Roman"/>
+                <w:sz w:val="26"/>
+                <w:szCs w:val="26"/>
+              </w:rPr>
+            </w:pPr>
+            <w:r>
+              <w:rPr>
+                <w:rFonts w:ascii="Times New Roman" w:hAnsi="Times New Roman" w:cs="Times New Roman"/>
+                <w:sz w:val="26"/>
+                <w:szCs w:val="26"/>
+              </w:rPr>
+              <w:t>2</w:t>
+            </w:r>
+            <w:r>
+              <w:rPr>
+                <w:rFonts w:ascii="Times New Roman" w:hAnsi="Times New Roman" w:cs="Times New Roman"/>
+                <w:sz w:val="26"/>
+                <w:szCs w:val="26"/>
+              </w:rPr>
+              <w:t xml:space="preserve">. Nhân viên quản lý kho chọn hủy phiên làm việc với giao diện Báo cáo tồn: Hệ thống thông báo để nhân viện xác nhận việc hủy phiên làm việc </w:t>
+            </w:r>
+          </w:p>
+        </w:tc>
+      </w:tr>
+      <w:tr>
+        <w:tc>
+          <w:tcPr>
+            <w:tcW w:w="10170" w:type="dxa"/>
+          </w:tcPr>
+          <w:p>
+            <w:pPr>
+              <w:rPr>
+                <w:rFonts w:ascii="Times New Roman" w:hAnsi="Times New Roman" w:cs="Times New Roman"/>
+                <w:b/>
+                <w:sz w:val="26"/>
+                <w:szCs w:val="26"/>
+              </w:rPr>
+            </w:pPr>
+            <w:r>
+              <w:rPr>
+                <w:rFonts w:ascii="Times New Roman" w:hAnsi="Times New Roman" w:cs="Times New Roman"/>
+                <w:b/>
+                <w:sz w:val="26"/>
+                <w:szCs w:val="26"/>
+              </w:rPr>
+              <w:t>Tiền điều kiện:</w:t>
+            </w:r>
+          </w:p>
+          <w:p>
+            <w:pPr>
+              <w:ind w:firstLine="345"/>
+              <w:rPr>
+                <w:rFonts w:ascii="Times New Roman" w:hAnsi="Times New Roman" w:cs="Times New Roman"/>
+                <w:sz w:val="26"/>
+                <w:szCs w:val="26"/>
+              </w:rPr>
+            </w:pPr>
+            <w:r>
+              <w:rPr>
+                <w:rFonts w:ascii="Times New Roman" w:hAnsi="Times New Roman" w:cs="Times New Roman"/>
+                <w:sz w:val="26"/>
+                <w:szCs w:val="26"/>
+              </w:rPr>
+              <w:t>1. Nhân viên quản lý kho phải đăng nhập vào hệ thống trước khi use case bắt đầu</w:t>
+            </w:r>
+          </w:p>
+        </w:tc>
+      </w:tr>
+      <w:tr>
+        <w:tc>
+          <w:tcPr>
+            <w:tcW w:w="10170" w:type="dxa"/>
+          </w:tcPr>
+          <w:p>
+            <w:pPr>
+              <w:rPr>
+                <w:rFonts w:ascii="Times New Roman" w:hAnsi="Times New Roman" w:cs="Times New Roman"/>
+                <w:b/>
+                <w:sz w:val="26"/>
+                <w:szCs w:val="26"/>
+              </w:rPr>
+            </w:pPr>
+            <w:r>
+              <w:rPr>
+                <w:rFonts w:ascii="Times New Roman" w:hAnsi="Times New Roman" w:cs="Times New Roman"/>
+                <w:b/>
+                <w:sz w:val="26"/>
+                <w:szCs w:val="26"/>
+              </w:rPr>
+              <w:t>Hậu điều kiện:</w:t>
+            </w:r>
+          </w:p>
+          <w:p>
+            <w:pPr>
+              <w:ind w:firstLine="345"/>
+              <w:rPr>
+                <w:rFonts w:ascii="Times New Roman" w:hAnsi="Times New Roman" w:cs="Times New Roman"/>
+                <w:sz w:val="26"/>
+                <w:szCs w:val="26"/>
+              </w:rPr>
+            </w:pPr>
+            <w:r>
+              <w:rPr>
+                <w:rFonts w:ascii="Times New Roman" w:hAnsi="Times New Roman" w:cs="Times New Roman"/>
+                <w:sz w:val="26"/>
+                <w:szCs w:val="26"/>
+              </w:rPr>
+              <w:t>1. Nếu use case thành công, thông tin của  báo cáo tồn được vào CSDL (bả</w:t>
+            </w:r>
+            <w:r>
+              <w:rPr>
+                <w:rFonts w:ascii="Times New Roman" w:hAnsi="Times New Roman" w:cs="Times New Roman"/>
+                <w:sz w:val="26"/>
+                <w:szCs w:val="26"/>
+              </w:rPr>
+              <w:t>ng BAOCAOBANHANG</w:t>
+            </w:r>
+            <w:r>
+              <w:rPr>
+                <w:rFonts w:ascii="Times New Roman" w:hAnsi="Times New Roman" w:cs="Times New Roman"/>
+                <w:sz w:val="26"/>
+                <w:szCs w:val="26"/>
+              </w:rPr>
+              <w:t xml:space="preserve">), ngược lại trạng thái của hệ thống không thay đổi. </w:t>
+            </w:r>
+          </w:p>
+        </w:tc>
+      </w:tr>
+    </w:tbl>
+    <w:p>
+      <w:pPr>
+        <w:pStyle w:val="ListParagraph"/>
+        <w:ind w:left="0"/>
+        <w:rPr>
+          <w:rFonts w:ascii="Times New Roman" w:hAnsi="Times New Roman" w:cs="Times New Roman"/>
+          <w:b/>
+          <w:sz w:val="26"/>
+          <w:szCs w:val="26"/>
+        </w:rPr>
+      </w:pPr>
+    </w:p>
+    <w:p>
+      <w:pPr>
+        <w:pStyle w:val="ListParagraph"/>
+        <w:ind w:left="0"/>
+        <w:outlineLvl w:val="0"/>
+        <w:rPr>
+          <w:rFonts w:ascii="Times New Roman" w:hAnsi="Times New Roman" w:cs="Times New Roman"/>
+          <w:b/>
+          <w:sz w:val="26"/>
+          <w:szCs w:val="26"/>
+        </w:rPr>
+      </w:pPr>
+      <w:bookmarkStart w:id="9" w:name="_Toc490295385"/>
+      <w:r>
+        <w:rPr>
+          <w:rFonts w:ascii="Times New Roman" w:hAnsi="Times New Roman" w:cs="Times New Roman"/>
+          <w:b/>
+          <w:sz w:val="26"/>
+          <w:szCs w:val="26"/>
+        </w:rPr>
+        <w:t>9. Mô tả use case In báo cáo sản phẩn bán chạy</w:t>
+      </w:r>
+      <w:bookmarkEnd w:id="9"/>
+    </w:p>
+    <w:tbl>
+      <w:tblPr>
+        <w:tblStyle w:val="TableGrid"/>
+        <w:tblW w:w="0" w:type="auto"/>
+        <w:tblInd w:w="265" w:type="dxa"/>
+        <w:tblLook w:val="04A0" w:firstRow="1" w:lastRow="0" w:firstColumn="1" w:lastColumn="0" w:noHBand="0" w:noVBand="1"/>
+      </w:tblPr>
+      <w:tblGrid>
+        <w:gridCol w:w="10170"/>
+      </w:tblGrid>
+      <w:tr>
+        <w:tc>
+          <w:tcPr>
+            <w:tcW w:w="10170" w:type="dxa"/>
+          </w:tcPr>
+          <w:p>
+            <w:pPr>
+              <w:rPr>
+                <w:rFonts w:ascii="Times New Roman" w:hAnsi="Times New Roman" w:cs="Times New Roman"/>
+                <w:b/>
+                <w:sz w:val="26"/>
+                <w:szCs w:val="26"/>
+              </w:rPr>
+            </w:pPr>
+            <w:r>
+              <w:rPr>
+                <w:rFonts w:ascii="Times New Roman" w:hAnsi="Times New Roman" w:cs="Times New Roman"/>
+                <w:b/>
+                <w:sz w:val="26"/>
+                <w:szCs w:val="26"/>
+              </w:rPr>
+              <w:t xml:space="preserve">Tóm tắt: </w:t>
+            </w:r>
+          </w:p>
+          <w:p>
+            <w:pPr>
+              <w:ind w:firstLine="345"/>
+              <w:rPr>
+                <w:rFonts w:ascii="Times New Roman" w:hAnsi="Times New Roman" w:cs="Times New Roman"/>
+                <w:sz w:val="26"/>
+                <w:szCs w:val="26"/>
+              </w:rPr>
+            </w:pPr>
+            <w:r>
+              <w:rPr>
+                <w:rFonts w:ascii="Times New Roman" w:hAnsi="Times New Roman" w:cs="Times New Roman"/>
+                <w:sz w:val="26"/>
+                <w:szCs w:val="26"/>
+              </w:rPr>
+              <w:t xml:space="preserve">Use case này bắt đầu khi nhân viên quản lý kho chọn chức năng </w:t>
+            </w:r>
+            <w:r>
+              <w:rPr>
+                <w:rFonts w:ascii="Times New Roman" w:hAnsi="Times New Roman" w:cs="Times New Roman"/>
+                <w:sz w:val="26"/>
+                <w:szCs w:val="26"/>
+              </w:rPr>
+              <w:t>Báo cáo bán hàng</w:t>
+            </w:r>
+            <w:r>
+              <w:rPr>
+                <w:rFonts w:ascii="Times New Roman" w:hAnsi="Times New Roman" w:cs="Times New Roman"/>
+                <w:sz w:val="26"/>
+                <w:szCs w:val="26"/>
+              </w:rPr>
+              <w:t xml:space="preserve">. Use case sẽ cho phép nhân viên quản lý kho </w:t>
+            </w:r>
+            <w:r>
+              <w:rPr>
+                <w:rFonts w:ascii="Times New Roman" w:hAnsi="Times New Roman" w:cs="Times New Roman"/>
+                <w:sz w:val="26"/>
+                <w:szCs w:val="26"/>
+              </w:rPr>
+              <w:t>in các báo cáo bán hàng</w:t>
+            </w:r>
+            <w:r>
+              <w:rPr>
+                <w:rFonts w:ascii="Times New Roman" w:hAnsi="Times New Roman" w:cs="Times New Roman"/>
+                <w:sz w:val="26"/>
+                <w:szCs w:val="26"/>
+              </w:rPr>
+              <w:t xml:space="preserve"> đã được lưu vào CSDL trước đó.</w:t>
+            </w:r>
+          </w:p>
+        </w:tc>
+      </w:tr>
+      <w:tr>
+        <w:tc>
+          <w:tcPr>
+            <w:tcW w:w="10170" w:type="dxa"/>
+          </w:tcPr>
+          <w:p>
+            <w:pPr>
+              <w:rPr>
+                <w:rFonts w:ascii="Times New Roman" w:hAnsi="Times New Roman" w:cs="Times New Roman"/>
+                <w:b/>
+                <w:sz w:val="26"/>
+                <w:szCs w:val="26"/>
+              </w:rPr>
+            </w:pPr>
+            <w:r>
+              <w:rPr>
+                <w:rFonts w:ascii="Times New Roman" w:hAnsi="Times New Roman" w:cs="Times New Roman"/>
+                <w:b/>
+                <w:sz w:val="26"/>
+                <w:szCs w:val="26"/>
+              </w:rPr>
+              <w:t xml:space="preserve">Dòng sự kiện chính: </w:t>
+            </w:r>
+          </w:p>
+          <w:p>
+            <w:pPr>
+              <w:ind w:firstLine="345"/>
+              <w:rPr>
+                <w:rFonts w:ascii="Times New Roman" w:hAnsi="Times New Roman" w:cs="Times New Roman"/>
+                <w:sz w:val="26"/>
+                <w:szCs w:val="26"/>
+              </w:rPr>
+            </w:pPr>
+            <w:r>
+              <w:rPr>
+                <w:rFonts w:ascii="Times New Roman" w:hAnsi="Times New Roman" w:cs="Times New Roman"/>
+                <w:sz w:val="26"/>
+                <w:szCs w:val="26"/>
+              </w:rPr>
+              <w:t xml:space="preserve">1. Hệ thống hiển thị giao diện báo </w:t>
+            </w:r>
+            <w:r>
+              <w:rPr>
+                <w:rFonts w:ascii="Times New Roman" w:hAnsi="Times New Roman" w:cs="Times New Roman"/>
+                <w:sz w:val="26"/>
+                <w:szCs w:val="26"/>
+              </w:rPr>
+              <w:t>cáo bán hàng</w:t>
+            </w:r>
+          </w:p>
+          <w:p>
+            <w:pPr>
+              <w:ind w:firstLine="345"/>
+              <w:rPr>
+                <w:rFonts w:ascii="Times New Roman" w:hAnsi="Times New Roman" w:cs="Times New Roman"/>
+                <w:sz w:val="26"/>
+                <w:szCs w:val="26"/>
+              </w:rPr>
+            </w:pPr>
+            <w:r>
+              <w:rPr>
+                <w:rFonts w:ascii="Times New Roman" w:hAnsi="Times New Roman" w:cs="Times New Roman"/>
+                <w:sz w:val="26"/>
+                <w:szCs w:val="26"/>
+              </w:rPr>
+              <w:t>2. Nhân viên quản lý kho chọn báo cáo cần in từ</w:t>
+            </w:r>
+            <w:r>
+              <w:rPr>
+                <w:rFonts w:ascii="Times New Roman" w:hAnsi="Times New Roman" w:cs="Times New Roman"/>
+                <w:sz w:val="26"/>
+                <w:szCs w:val="26"/>
+              </w:rPr>
+              <w:t xml:space="preserve"> danh sách báo cáo bán hàng </w:t>
+            </w:r>
+            <w:r>
+              <w:rPr>
+                <w:rFonts w:ascii="Times New Roman" w:hAnsi="Times New Roman" w:cs="Times New Roman"/>
+                <w:sz w:val="26"/>
+                <w:szCs w:val="26"/>
+              </w:rPr>
+              <w:t>được hệ thống hiển thị lên giao diện</w:t>
+            </w:r>
+          </w:p>
+          <w:p>
+            <w:pPr>
+              <w:ind w:firstLine="345"/>
+              <w:rPr>
+                <w:rFonts w:ascii="Times New Roman" w:hAnsi="Times New Roman" w:cs="Times New Roman"/>
+                <w:b/>
+                <w:sz w:val="26"/>
+                <w:szCs w:val="26"/>
+              </w:rPr>
+            </w:pPr>
+            <w:r>
+              <w:rPr>
+                <w:rFonts w:ascii="Times New Roman" w:hAnsi="Times New Roman" w:cs="Times New Roman"/>
+                <w:sz w:val="26"/>
+                <w:szCs w:val="26"/>
+              </w:rPr>
+              <w:t>3. Hệ thống hiển thị thông tin chi tiết củ</w:t>
+            </w:r>
+            <w:r>
+              <w:rPr>
+                <w:rFonts w:ascii="Times New Roman" w:hAnsi="Times New Roman" w:cs="Times New Roman"/>
+                <w:sz w:val="26"/>
+                <w:szCs w:val="26"/>
+              </w:rPr>
+              <w:t>a báo cáo bán hàng</w:t>
+            </w:r>
+          </w:p>
+          <w:p>
+            <w:pPr>
+              <w:ind w:firstLine="345"/>
+              <w:rPr>
+                <w:rFonts w:ascii="Times New Roman" w:hAnsi="Times New Roman" w:cs="Times New Roman"/>
+                <w:sz w:val="26"/>
+                <w:szCs w:val="26"/>
+              </w:rPr>
+            </w:pPr>
+            <w:r>
+              <w:rPr>
+                <w:rFonts w:ascii="Times New Roman" w:hAnsi="Times New Roman" w:cs="Times New Roman"/>
+                <w:sz w:val="26"/>
+                <w:szCs w:val="26"/>
+              </w:rPr>
+              <w:t xml:space="preserve">4. Nhân viên quản lý kho chọn nút </w:t>
+            </w:r>
+            <w:r>
+              <w:rPr>
+                <w:rFonts w:ascii="Times New Roman" w:hAnsi="Times New Roman" w:cs="Times New Roman"/>
+                <w:b/>
+                <w:sz w:val="26"/>
+                <w:szCs w:val="26"/>
+              </w:rPr>
+              <w:t>IN BÁO CÁO</w:t>
+            </w:r>
+          </w:p>
+          <w:p>
+            <w:pPr>
+              <w:ind w:firstLine="345"/>
+              <w:rPr>
+                <w:rFonts w:ascii="Times New Roman" w:hAnsi="Times New Roman" w:cs="Times New Roman"/>
+                <w:sz w:val="26"/>
+                <w:szCs w:val="26"/>
+              </w:rPr>
+            </w:pPr>
+            <w:r>
+              <w:rPr>
+                <w:rFonts w:ascii="Times New Roman" w:hAnsi="Times New Roman" w:cs="Times New Roman"/>
+                <w:sz w:val="26"/>
+                <w:szCs w:val="26"/>
+              </w:rPr>
+              <w:t>5. Hệ thống hiển thị báo cáo dạng xem trước</w:t>
+            </w:r>
+          </w:p>
+          <w:p>
+            <w:pPr>
+              <w:ind w:firstLine="345"/>
+              <w:rPr>
+                <w:rFonts w:ascii="Times New Roman" w:hAnsi="Times New Roman" w:cs="Times New Roman"/>
+                <w:b/>
+                <w:sz w:val="26"/>
+                <w:szCs w:val="26"/>
+              </w:rPr>
+            </w:pPr>
+            <w:r>
+              <w:rPr>
+                <w:rFonts w:ascii="Times New Roman" w:hAnsi="Times New Roman" w:cs="Times New Roman"/>
+                <w:sz w:val="26"/>
+                <w:szCs w:val="26"/>
+              </w:rPr>
+              <w:t xml:space="preserve">6. Nhân viên quản lý kho chọn nút </w:t>
+            </w:r>
+            <w:r>
+              <w:rPr>
+                <w:rFonts w:ascii="Times New Roman" w:hAnsi="Times New Roman" w:cs="Times New Roman"/>
+                <w:b/>
+                <w:sz w:val="26"/>
+                <w:szCs w:val="26"/>
+              </w:rPr>
+              <w:t>IN</w:t>
+            </w:r>
+          </w:p>
+          <w:p>
+            <w:pPr>
+              <w:ind w:firstLine="345"/>
+              <w:rPr>
+                <w:rFonts w:ascii="Times New Roman" w:hAnsi="Times New Roman" w:cs="Times New Roman"/>
+                <w:sz w:val="26"/>
+                <w:szCs w:val="26"/>
+              </w:rPr>
+            </w:pPr>
+            <w:r>
+              <w:rPr>
+                <w:rFonts w:ascii="Times New Roman" w:hAnsi="Times New Roman" w:cs="Times New Roman"/>
+                <w:sz w:val="26"/>
+                <w:szCs w:val="26"/>
+              </w:rPr>
+              <w:t>7. Hệ thống tiến hành in báo cáo cho nhân viên thông qua máy in được kết nối</w:t>
+            </w:r>
+          </w:p>
+        </w:tc>
+      </w:tr>
+      <w:tr>
+        <w:tc>
+          <w:tcPr>
+            <w:tcW w:w="10170" w:type="dxa"/>
+          </w:tcPr>
+          <w:p>
+            <w:pPr>
+              <w:rPr>
+                <w:rFonts w:ascii="Times New Roman" w:hAnsi="Times New Roman" w:cs="Times New Roman"/>
+                <w:b/>
+                <w:sz w:val="26"/>
+                <w:szCs w:val="26"/>
+              </w:rPr>
+            </w:pPr>
+            <w:r>
+              <w:rPr>
+                <w:rFonts w:ascii="Times New Roman" w:hAnsi="Times New Roman" w:cs="Times New Roman"/>
+                <w:b/>
+                <w:sz w:val="26"/>
+                <w:szCs w:val="26"/>
+              </w:rPr>
+              <w:t>Dòng sự kiện phụ:</w:t>
+            </w:r>
+          </w:p>
+          <w:p>
+            <w:pPr>
+              <w:ind w:firstLine="345"/>
+              <w:rPr>
+                <w:rFonts w:ascii="Times New Roman" w:hAnsi="Times New Roman" w:cs="Times New Roman"/>
+                <w:sz w:val="26"/>
+                <w:szCs w:val="26"/>
+              </w:rPr>
+            </w:pPr>
+            <w:r>
+              <w:rPr>
+                <w:rFonts w:ascii="Times New Roman" w:hAnsi="Times New Roman" w:cs="Times New Roman"/>
+                <w:sz w:val="26"/>
+                <w:szCs w:val="26"/>
+              </w:rPr>
+              <w:t>1. Nhân viên quản lý kho không chọn bất kỳ</w:t>
+            </w:r>
+            <w:r>
+              <w:rPr>
+                <w:rFonts w:ascii="Times New Roman" w:hAnsi="Times New Roman" w:cs="Times New Roman"/>
+                <w:sz w:val="26"/>
+                <w:szCs w:val="26"/>
+              </w:rPr>
+              <w:t xml:space="preserve"> báo cáo bán hàng</w:t>
+            </w:r>
+            <w:r>
+              <w:rPr>
+                <w:rFonts w:ascii="Times New Roman" w:hAnsi="Times New Roman" w:cs="Times New Roman"/>
+                <w:sz w:val="26"/>
+                <w:szCs w:val="26"/>
+              </w:rPr>
+              <w:t xml:space="preserve"> nào từ danh sách: Hệ thố</w:t>
+            </w:r>
+            <w:r>
+              <w:rPr>
+                <w:rFonts w:ascii="Times New Roman" w:hAnsi="Times New Roman" w:cs="Times New Roman"/>
+                <w:sz w:val="26"/>
+                <w:szCs w:val="26"/>
+              </w:rPr>
+              <w:t>ng hiển thị thông báo để nhân viên biết và chọn lại</w:t>
+            </w:r>
+          </w:p>
+          <w:p>
+            <w:pPr>
+              <w:ind w:firstLine="345"/>
+              <w:rPr>
+                <w:rFonts w:ascii="Times New Roman" w:hAnsi="Times New Roman" w:cs="Times New Roman"/>
+                <w:sz w:val="26"/>
+                <w:szCs w:val="26"/>
+              </w:rPr>
+            </w:pPr>
+            <w:r>
+              <w:rPr>
+                <w:rFonts w:ascii="Times New Roman" w:hAnsi="Times New Roman" w:cs="Times New Roman"/>
+                <w:sz w:val="26"/>
+                <w:szCs w:val="26"/>
+              </w:rPr>
+              <w:t xml:space="preserve">2. Nhân viên quản lý kho chọn hủy phiên làm việc với giao diện Báo cáo tồn: Hệ thống thông báo để nhân viện xác nhận việc hủy phiên làm việc </w:t>
+            </w:r>
+          </w:p>
+        </w:tc>
+      </w:tr>
+      <w:tr>
+        <w:tc>
+          <w:tcPr>
+            <w:tcW w:w="10170" w:type="dxa"/>
+          </w:tcPr>
+          <w:p>
+            <w:pPr>
+              <w:rPr>
+                <w:rFonts w:ascii="Times New Roman" w:hAnsi="Times New Roman" w:cs="Times New Roman"/>
+                <w:b/>
+                <w:sz w:val="26"/>
+                <w:szCs w:val="26"/>
+              </w:rPr>
+            </w:pPr>
+            <w:r>
+              <w:rPr>
+                <w:rFonts w:ascii="Times New Roman" w:hAnsi="Times New Roman" w:cs="Times New Roman"/>
+                <w:b/>
+                <w:sz w:val="26"/>
+                <w:szCs w:val="26"/>
+              </w:rPr>
+              <w:t>Tiền điều kiện:</w:t>
+            </w:r>
+          </w:p>
+          <w:p>
+            <w:pPr>
+              <w:ind w:firstLine="345"/>
+              <w:rPr>
+                <w:rFonts w:ascii="Times New Roman" w:hAnsi="Times New Roman" w:cs="Times New Roman"/>
+                <w:sz w:val="26"/>
+                <w:szCs w:val="26"/>
+              </w:rPr>
+            </w:pPr>
+            <w:r>
+              <w:rPr>
+                <w:rFonts w:ascii="Times New Roman" w:hAnsi="Times New Roman" w:cs="Times New Roman"/>
+                <w:sz w:val="26"/>
+                <w:szCs w:val="26"/>
+              </w:rPr>
+              <w:t>1. Nhân viên quản lý kho phải đăng nhập vào hệ thống trước khi use case bắt đầu</w:t>
+            </w:r>
+          </w:p>
+        </w:tc>
+      </w:tr>
+      <w:tr>
+        <w:tc>
+          <w:tcPr>
+            <w:tcW w:w="10170" w:type="dxa"/>
+          </w:tcPr>
+          <w:p>
+            <w:pPr>
+              <w:rPr>
+                <w:rFonts w:ascii="Times New Roman" w:hAnsi="Times New Roman" w:cs="Times New Roman"/>
+                <w:b/>
+                <w:sz w:val="26"/>
+                <w:szCs w:val="26"/>
+              </w:rPr>
+            </w:pPr>
+            <w:r>
+              <w:rPr>
+                <w:rFonts w:ascii="Times New Roman" w:hAnsi="Times New Roman" w:cs="Times New Roman"/>
+                <w:b/>
+                <w:sz w:val="26"/>
+                <w:szCs w:val="26"/>
+              </w:rPr>
+              <w:t>Hậu điều kiện:</w:t>
+            </w:r>
+          </w:p>
+          <w:p>
+            <w:pPr>
+              <w:ind w:firstLine="345"/>
+              <w:rPr>
+                <w:rFonts w:ascii="Times New Roman" w:hAnsi="Times New Roman" w:cs="Times New Roman"/>
+                <w:sz w:val="26"/>
+                <w:szCs w:val="26"/>
+              </w:rPr>
+            </w:pPr>
+            <w:r>
+              <w:rPr>
+                <w:rFonts w:ascii="Times New Roman" w:hAnsi="Times New Roman" w:cs="Times New Roman"/>
+                <w:sz w:val="26"/>
+                <w:szCs w:val="26"/>
+              </w:rPr>
+              <w:t xml:space="preserve">1. Nếu use case thành công, </w:t>
+            </w:r>
+            <w:r>
+              <w:rPr>
+                <w:rFonts w:ascii="Times New Roman" w:hAnsi="Times New Roman" w:cs="Times New Roman"/>
+                <w:sz w:val="26"/>
+                <w:szCs w:val="26"/>
+              </w:rPr>
+              <w:t>báo cáo bán hàng</w:t>
+            </w:r>
+            <w:r>
+              <w:rPr>
+                <w:rFonts w:ascii="Times New Roman" w:hAnsi="Times New Roman" w:cs="Times New Roman"/>
+                <w:sz w:val="26"/>
+                <w:szCs w:val="26"/>
+              </w:rPr>
+              <w:t xml:space="preserve"> được in</w:t>
+            </w:r>
+          </w:p>
+        </w:tc>
+      </w:tr>
+    </w:tbl>
+    <w:p>
+      <w:pPr>
+        <w:pStyle w:val="ListParagraph"/>
+        <w:ind w:left="0"/>
+        <w:rPr>
+          <w:rFonts w:ascii="Times New Roman" w:hAnsi="Times New Roman" w:cs="Times New Roman"/>
+          <w:b/>
+          <w:sz w:val="26"/>
+          <w:szCs w:val="26"/>
+        </w:rPr>
+      </w:pPr>
+    </w:p>
     <w:sectPr>
-      <w:footerReference w:type="default" r:id="rId10"/>
+      <w:footerReference w:type="default" r:id="rId8"/>
       <w:pgSz w:w="12240" w:h="15840"/>
       <w:pgMar w:top="1440" w:right="810" w:bottom="1440" w:left="900" w:header="720" w:footer="720" w:gutter="0"/>
       <w:cols w:space="720"/>
@@ -5733,7 +6982,7 @@
           <w:rPr>
             <w:noProof/>
           </w:rPr>
-          <w:t>6</w:t>
+          <w:t>2</w:t>
         </w:r>
         <w:r>
           <w:rPr>
@@ -6735,7 +7984,7 @@
 </file>
 
 <file path=customXml/itemProps1.xml><?xml version="1.0" encoding="utf-8"?>
-<ds:datastoreItem xmlns:ds="http://schemas.openxmlformats.org/officeDocument/2006/customXml" ds:itemID="{68F3F831-DCD5-4A16-A8F5-0878670E0FAF}">
+<ds:datastoreItem xmlns:ds="http://schemas.openxmlformats.org/officeDocument/2006/customXml" ds:itemID="{88ED841D-2AB1-4900-80F3-E0DB38968374}">
   <ds:schemaRefs>
     <ds:schemaRef ds:uri="http://schemas.openxmlformats.org/officeDocument/2006/bibliography"/>
   </ds:schemaRefs>

</xml_diff>